<commit_message>
késő esti kis updatek, doksi, saját hirdetéseknél a legfrissebbek vannak elöl stb...
</commit_message>
<xml_diff>
--- a/zDokumentáció/PIACTÉR.docx
+++ b/zDokumentáció/PIACTÉR.docx
@@ -3363,6 +3363,115 @@
       </w:r>
     </w:p>
     <w:p>
+      <w:r>
+        <w:t xml:space="preserve">Minden oldal 3 fő részből áll: </w:t>
+      </w:r>
+    </w:p>
+    <w:p>
+      <w:pPr>
+        <w:pStyle w:val="Listaszerbekezds"/>
+        <w:numPr>
+          <w:ilvl w:val="0"/>
+          <w:numId w:val="15"/>
+        </w:numPr>
+      </w:pPr>
+      <w:proofErr w:type="spellStart"/>
+      <w:r>
+        <w:t>Navbar</w:t>
+      </w:r>
+      <w:proofErr w:type="spellEnd"/>
+    </w:p>
+    <w:p>
+      <w:pPr>
+        <w:pStyle w:val="Listaszerbekezds"/>
+        <w:numPr>
+          <w:ilvl w:val="0"/>
+          <w:numId w:val="15"/>
+        </w:numPr>
+      </w:pPr>
+      <w:proofErr w:type="spellStart"/>
+      <w:r>
+        <w:t>Content</w:t>
+      </w:r>
+      <w:proofErr w:type="spellEnd"/>
+    </w:p>
+    <w:p>
+      <w:pPr>
+        <w:pStyle w:val="Listaszerbekezds"/>
+        <w:numPr>
+          <w:ilvl w:val="0"/>
+          <w:numId w:val="15"/>
+        </w:numPr>
+      </w:pPr>
+      <w:proofErr w:type="spellStart"/>
+      <w:r>
+        <w:t>Footer</w:t>
+      </w:r>
+      <w:proofErr w:type="spellEnd"/>
+    </w:p>
+    <w:p>
+      <w:r>
+        <w:t xml:space="preserve">Amikor egy oldal tartalmáról fogok beszélni a későbbiekben mindig a </w:t>
+      </w:r>
+      <w:proofErr w:type="spellStart"/>
+      <w:r>
+        <w:t>contentről</w:t>
+      </w:r>
+      <w:proofErr w:type="spellEnd"/>
+      <w:r>
+        <w:t xml:space="preserve"> lesz szó.</w:t>
+      </w:r>
+    </w:p>
+    <w:p/>
+    <w:p>
+      <w:proofErr w:type="spellStart"/>
+      <w:r>
+        <w:t>Navbar</w:t>
+      </w:r>
+      <w:proofErr w:type="spellEnd"/>
+      <w:r>
+        <w:t xml:space="preserve">: Ez egy dinamikusan kigenerált </w:t>
+      </w:r>
+      <w:proofErr w:type="gramStart"/>
+      <w:r>
+        <w:t>felület</w:t>
+      </w:r>
+      <w:proofErr w:type="gramEnd"/>
+      <w:r>
+        <w:t xml:space="preserve"> amivel a felhasználó az oldalon navigálhat.</w:t>
+      </w:r>
+    </w:p>
+    <w:p>
+      <w:proofErr w:type="spellStart"/>
+      <w:r>
+        <w:t>Content</w:t>
+      </w:r>
+      <w:proofErr w:type="spellEnd"/>
+      <w:r>
+        <w:t>: Ez az oldal tartalma, általában dinamikus, itt történik az adatok átadása a gép-ember között.</w:t>
+      </w:r>
+    </w:p>
+    <w:p>
+      <w:proofErr w:type="spellStart"/>
+      <w:r>
+        <w:t>Footer</w:t>
+      </w:r>
+      <w:proofErr w:type="spellEnd"/>
+      <w:r>
+        <w:t xml:space="preserve">: Statikus felület itt egyszerű adatok jelennek meg az oldalról: kapcsolat, hírlevél </w:t>
+      </w:r>
+      <w:proofErr w:type="spellStart"/>
+      <w:r>
+        <w:t>stb</w:t>
+      </w:r>
+      <w:proofErr w:type="spellEnd"/>
+      <w:proofErr w:type="gramStart"/>
+      <w:r>
+        <w:t>….</w:t>
+      </w:r>
+      <w:proofErr w:type="gramEnd"/>
+    </w:p>
+    <w:p>
       <w:pPr>
         <w:pStyle w:val="Cmsor1"/>
       </w:pPr>
@@ -3372,9 +3481,144 @@
     </w:p>
     <w:p>
       <w:r>
-        <w:t xml:space="preserve">Itt valamilyen </w:t>
-      </w:r>
-    </w:p>
+        <w:t xml:space="preserve">Itt van egy </w:t>
+      </w:r>
+      <w:proofErr w:type="spellStart"/>
+      <w:r>
+        <w:t>slider</w:t>
+      </w:r>
+      <w:proofErr w:type="spellEnd"/>
+      <w:r>
+        <w:t xml:space="preserve"> ahova lehet hirdetéseket rakni vagy bármilyen tartalmat, jelenleg üres. Ezen kívül egy kisebb táblából (könnyen át lehet állítani) kilistáz adatokat és ezeket</w:t>
+      </w:r>
+      <w:r>
+        <w:t xml:space="preserve"> </w:t>
+      </w:r>
+      <w:r>
+        <w:t>szépen</w:t>
+      </w:r>
+      <w:r>
+        <w:t xml:space="preserve"> oszlopokba rendezi.</w:t>
+      </w:r>
+    </w:p>
+    <w:p>
+      <w:pPr>
+        <w:pStyle w:val="Cmsor1"/>
+      </w:pPr>
+      <w:r>
+        <w:t>Regisztrációs oldal</w:t>
+      </w:r>
+    </w:p>
+    <w:p>
+      <w:r>
+        <w:t>Alap adatokat adhat meg a felhasználó, ezeket később bővítheti, ha itt regisztrál minden felhasználói funkciót igénybe vehet.</w:t>
+      </w:r>
+    </w:p>
+    <w:p/>
+    <w:p>
+      <w:pPr>
+        <w:pStyle w:val="Cmsor1"/>
+      </w:pPr>
+      <w:r>
+        <w:lastRenderedPageBreak/>
+        <w:t>Belépés</w:t>
+      </w:r>
+    </w:p>
+    <w:p>
+      <w:r>
+        <w:t>Egy helyes email-jelszó párossal léphet be a felhasználó.</w:t>
+      </w:r>
+    </w:p>
+    <w:p>
+      <w:pPr>
+        <w:pStyle w:val="Cmsor1"/>
+      </w:pPr>
+      <w:r>
+        <w:t>Üzenetek</w:t>
+      </w:r>
+    </w:p>
+    <w:p>
+      <w:r>
+        <w:t xml:space="preserve">Itt a jelennek meg az üzenetek, </w:t>
+      </w:r>
+      <w:proofErr w:type="gramStart"/>
+      <w:r>
+        <w:t>értesítések</w:t>
+      </w:r>
+      <w:proofErr w:type="gramEnd"/>
+      <w:r>
+        <w:t xml:space="preserve"> amelyeket a felhasználó kap a többi felhasználótól, az oldaltól.</w:t>
+      </w:r>
+    </w:p>
+    <w:p>
+      <w:pPr>
+        <w:pStyle w:val="Cmsor1"/>
+      </w:pPr>
+      <w:r>
+        <w:t>Hirdetés feladása</w:t>
+      </w:r>
+    </w:p>
+    <w:p>
+      <w:r>
+        <w:t>Itt tudnak a felhasználók feladni hirdetéseket mindenféle paraméterrel.</w:t>
+      </w:r>
+    </w:p>
+    <w:p>
+      <w:pPr>
+        <w:pStyle w:val="Cmsor1"/>
+      </w:pPr>
+      <w:r>
+        <w:t>Hirdetéseim</w:t>
+      </w:r>
+    </w:p>
+    <w:p>
+      <w:r>
+        <w:t>A felhasználó által feladott összes hirdetést listázza ki.</w:t>
+      </w:r>
+    </w:p>
+    <w:p>
+      <w:pPr>
+        <w:pStyle w:val="Cmsor1"/>
+      </w:pPr>
+      <w:r>
+        <w:t>Keresés</w:t>
+      </w:r>
+    </w:p>
+    <w:p>
+      <w:r>
+        <w:t xml:space="preserve">Ezzel egy adatbázisban lehet keresni </w:t>
+      </w:r>
+      <w:proofErr w:type="gramStart"/>
+      <w:r>
+        <w:t>50esével</w:t>
+      </w:r>
+      <w:proofErr w:type="gramEnd"/>
+      <w:r>
+        <w:t xml:space="preserve"> írja ki a találatokat.</w:t>
+      </w:r>
+    </w:p>
+    <w:p>
+      <w:pPr>
+        <w:pStyle w:val="Cmsor1"/>
+      </w:pPr>
+      <w:r>
+        <w:t>Profil</w:t>
+      </w:r>
+    </w:p>
+    <w:p>
+      <w:r>
+        <w:t xml:space="preserve">Minden felhasználónak van egy </w:t>
+      </w:r>
+      <w:proofErr w:type="gramStart"/>
+      <w:r>
+        <w:t>profilja</w:t>
+      </w:r>
+      <w:proofErr w:type="gramEnd"/>
+      <w:r>
+        <w:t xml:space="preserve"> ami minden más felhasználó számára publikus, kivéve néhány adatot, amik csak akkor érhetőek el ha a két felhasználó már kereskedett egymással.</w:t>
+      </w:r>
+    </w:p>
+    <w:p/>
     <w:p>
       <w:pPr>
         <w:tabs>
@@ -3384,32 +3628,125 @@
         <w:jc w:val="left"/>
       </w:pPr>
       <w:r>
-        <w:br w:type="page"/>
-      </w:r>
-    </w:p>
-    <w:p>
-      <w:pPr>
-        <w:pStyle w:val="Cm"/>
-      </w:pPr>
-      <w:r>
-        <w:lastRenderedPageBreak/>
-        <w:t>LICENSZEK</w:t>
-      </w:r>
-    </w:p>
-    <w:p>
-      <w:proofErr w:type="gramStart"/>
-      <w:r>
-        <w:t>egy</w:t>
-      </w:r>
-      <w:proofErr w:type="gramEnd"/>
-      <w:r>
-        <w:t xml:space="preserve"> utolsó oldalt elfoglalhat</w:t>
-      </w:r>
-    </w:p>
-    <w:p>
+        <w:rPr>
+          <w:noProof/>
+        </w:rPr>
+        <w:drawing>
+          <wp:inline distT="0" distB="0" distL="0" distR="0">
+            <wp:extent cx="5238750" cy="2752725"/>
+            <wp:effectExtent l="0" t="0" r="0" b="9525"/>
+            <wp:docPr id="3" name="Kép 3" descr="C:\Program Files (x86)\EasyPHP-DevServer-13.1VC11\data\localweb2\zDokumentáció\Profil.png"/>
+            <wp:cNvGraphicFramePr>
+              <a:graphicFrameLocks xmlns:a="http://schemas.openxmlformats.org/drawingml/2006/main" noChangeAspect="1"/>
+            </wp:cNvGraphicFramePr>
+            <a:graphic xmlns:a="http://schemas.openxmlformats.org/drawingml/2006/main">
+              <a:graphicData uri="http://schemas.openxmlformats.org/drawingml/2006/picture">
+                <pic:pic xmlns:pic="http://schemas.openxmlformats.org/drawingml/2006/picture">
+                  <pic:nvPicPr>
+                    <pic:cNvPr id="0" name="Picture 2" descr="C:\Program Files (x86)\EasyPHP-DevServer-13.1VC11\data\localweb2\zDokumentáció\Profil.png"/>
+                    <pic:cNvPicPr>
+                      <a:picLocks noChangeAspect="1" noChangeArrowheads="1"/>
+                    </pic:cNvPicPr>
+                  </pic:nvPicPr>
+                  <pic:blipFill>
+                    <a:blip r:embed="rId7">
+                      <a:extLst>
+                        <a:ext uri="{28A0092B-C50C-407E-A947-70E740481C1C}">
+                          <a14:useLocalDpi xmlns:a14="http://schemas.microsoft.com/office/drawing/2010/main" val="0"/>
+                        </a:ext>
+                      </a:extLst>
+                    </a:blip>
+                    <a:srcRect/>
+                    <a:stretch>
+                      <a:fillRect/>
+                    </a:stretch>
+                  </pic:blipFill>
+                  <pic:spPr bwMode="auto">
+                    <a:xfrm>
+                      <a:off x="0" y="0"/>
+                      <a:ext cx="5238750" cy="2752725"/>
+                    </a:xfrm>
+                    <a:prstGeom prst="rect">
+                      <a:avLst/>
+                    </a:prstGeom>
+                    <a:noFill/>
+                    <a:ln>
+                      <a:noFill/>
+                    </a:ln>
+                  </pic:spPr>
+                </pic:pic>
+              </a:graphicData>
+            </a:graphic>
+          </wp:inline>
+        </w:drawing>
+      </w:r>
+      <w:r>
+        <w:t xml:space="preserve"> </w:t>
+      </w:r>
+    </w:p>
+    <w:p>
+      <w:pPr>
+        <w:pStyle w:val="Cmsor1"/>
+      </w:pPr>
+      <w:r>
+        <w:t>Hirdetés</w:t>
+      </w:r>
+    </w:p>
+    <w:p>
+      <w:r>
+        <w:t xml:space="preserve">Ezen </w:t>
+      </w:r>
+      <w:proofErr w:type="spellStart"/>
+      <w:r>
+        <w:t>blabal</w:t>
+      </w:r>
+      <w:proofErr w:type="spellEnd"/>
+      <w:r>
+        <w:t xml:space="preserve"> alszok.-</w:t>
+      </w:r>
       <w:bookmarkStart w:id="2" w:name="_GoBack"/>
       <w:bookmarkEnd w:id="2"/>
     </w:p>
+    <w:p>
+      <w:pPr>
+        <w:tabs>
+          <w:tab w:val="clear" w:pos="8640"/>
+        </w:tabs>
+        <w:spacing w:after="160" w:line="259" w:lineRule="auto"/>
+        <w:jc w:val="left"/>
+      </w:pPr>
+      <w:r>
+        <w:br w:type="page"/>
+      </w:r>
+    </w:p>
+    <w:p>
+      <w:pPr>
+        <w:tabs>
+          <w:tab w:val="clear" w:pos="8640"/>
+        </w:tabs>
+        <w:spacing w:after="160" w:line="259" w:lineRule="auto"/>
+        <w:jc w:val="left"/>
+      </w:pPr>
+    </w:p>
+    <w:p>
+      <w:pPr>
+        <w:pStyle w:val="Cm"/>
+      </w:pPr>
+      <w:r>
+        <w:t>LICENSZEK</w:t>
+      </w:r>
+    </w:p>
+    <w:p>
+      <w:proofErr w:type="gramStart"/>
+      <w:r>
+        <w:t>egy</w:t>
+      </w:r>
+      <w:proofErr w:type="gramEnd"/>
+      <w:r>
+        <w:t xml:space="preserve"> utolsó oldalt elfoglalhat</w:t>
+      </w:r>
+    </w:p>
+    <w:p/>
     <w:p>
       <w:pPr>
         <w:pStyle w:val="Standard"/>
@@ -3850,6 +4187,119 @@
     </w:lvl>
   </w:abstractNum>
   <w:abstractNum w:abstractNumId="1">
+    <w:nsid w:val="1B607A5E"/>
+    <w:multiLevelType w:val="hybridMultilevel"/>
+    <w:tmpl w:val="7262970E"/>
+    <w:lvl w:ilvl="0" w:tplc="040E0001">
+      <w:start w:val="1"/>
+      <w:numFmt w:val="bullet"/>
+      <w:lvlText w:val=""/>
+      <w:lvlJc w:val="left"/>
+      <w:pPr>
+        <w:ind w:left="720" w:hanging="360"/>
+      </w:pPr>
+      <w:rPr>
+        <w:rFonts w:ascii="Symbol" w:hAnsi="Symbol" w:hint="default"/>
+      </w:rPr>
+    </w:lvl>
+    <w:lvl w:ilvl="1" w:tplc="040E0003" w:tentative="1">
+      <w:start w:val="1"/>
+      <w:numFmt w:val="bullet"/>
+      <w:lvlText w:val="o"/>
+      <w:lvlJc w:val="left"/>
+      <w:pPr>
+        <w:ind w:left="1440" w:hanging="360"/>
+      </w:pPr>
+      <w:rPr>
+        <w:rFonts w:ascii="Courier New" w:hAnsi="Courier New" w:cs="Courier New" w:hint="default"/>
+      </w:rPr>
+    </w:lvl>
+    <w:lvl w:ilvl="2" w:tplc="040E0005" w:tentative="1">
+      <w:start w:val="1"/>
+      <w:numFmt w:val="bullet"/>
+      <w:lvlText w:val=""/>
+      <w:lvlJc w:val="left"/>
+      <w:pPr>
+        <w:ind w:left="2160" w:hanging="360"/>
+      </w:pPr>
+      <w:rPr>
+        <w:rFonts w:ascii="Wingdings" w:hAnsi="Wingdings" w:hint="default"/>
+      </w:rPr>
+    </w:lvl>
+    <w:lvl w:ilvl="3" w:tplc="040E0001" w:tentative="1">
+      <w:start w:val="1"/>
+      <w:numFmt w:val="bullet"/>
+      <w:lvlText w:val=""/>
+      <w:lvlJc w:val="left"/>
+      <w:pPr>
+        <w:ind w:left="2880" w:hanging="360"/>
+      </w:pPr>
+      <w:rPr>
+        <w:rFonts w:ascii="Symbol" w:hAnsi="Symbol" w:hint="default"/>
+      </w:rPr>
+    </w:lvl>
+    <w:lvl w:ilvl="4" w:tplc="040E0003" w:tentative="1">
+      <w:start w:val="1"/>
+      <w:numFmt w:val="bullet"/>
+      <w:lvlText w:val="o"/>
+      <w:lvlJc w:val="left"/>
+      <w:pPr>
+        <w:ind w:left="3600" w:hanging="360"/>
+      </w:pPr>
+      <w:rPr>
+        <w:rFonts w:ascii="Courier New" w:hAnsi="Courier New" w:cs="Courier New" w:hint="default"/>
+      </w:rPr>
+    </w:lvl>
+    <w:lvl w:ilvl="5" w:tplc="040E0005" w:tentative="1">
+      <w:start w:val="1"/>
+      <w:numFmt w:val="bullet"/>
+      <w:lvlText w:val=""/>
+      <w:lvlJc w:val="left"/>
+      <w:pPr>
+        <w:ind w:left="4320" w:hanging="360"/>
+      </w:pPr>
+      <w:rPr>
+        <w:rFonts w:ascii="Wingdings" w:hAnsi="Wingdings" w:hint="default"/>
+      </w:rPr>
+    </w:lvl>
+    <w:lvl w:ilvl="6" w:tplc="040E0001" w:tentative="1">
+      <w:start w:val="1"/>
+      <w:numFmt w:val="bullet"/>
+      <w:lvlText w:val=""/>
+      <w:lvlJc w:val="left"/>
+      <w:pPr>
+        <w:ind w:left="5040" w:hanging="360"/>
+      </w:pPr>
+      <w:rPr>
+        <w:rFonts w:ascii="Symbol" w:hAnsi="Symbol" w:hint="default"/>
+      </w:rPr>
+    </w:lvl>
+    <w:lvl w:ilvl="7" w:tplc="040E0003" w:tentative="1">
+      <w:start w:val="1"/>
+      <w:numFmt w:val="bullet"/>
+      <w:lvlText w:val="o"/>
+      <w:lvlJc w:val="left"/>
+      <w:pPr>
+        <w:ind w:left="5760" w:hanging="360"/>
+      </w:pPr>
+      <w:rPr>
+        <w:rFonts w:ascii="Courier New" w:hAnsi="Courier New" w:cs="Courier New" w:hint="default"/>
+      </w:rPr>
+    </w:lvl>
+    <w:lvl w:ilvl="8" w:tplc="040E0005" w:tentative="1">
+      <w:start w:val="1"/>
+      <w:numFmt w:val="bullet"/>
+      <w:lvlText w:val=""/>
+      <w:lvlJc w:val="left"/>
+      <w:pPr>
+        <w:ind w:left="6480" w:hanging="360"/>
+      </w:pPr>
+      <w:rPr>
+        <w:rFonts w:ascii="Wingdings" w:hAnsi="Wingdings" w:hint="default"/>
+      </w:rPr>
+    </w:lvl>
+  </w:abstractNum>
+  <w:abstractNum w:abstractNumId="2">
     <w:nsid w:val="290F71A7"/>
     <w:multiLevelType w:val="hybridMultilevel"/>
     <w:tmpl w:val="CFDEEFB4"/>
@@ -3962,7 +4412,7 @@
       </w:rPr>
     </w:lvl>
   </w:abstractNum>
-  <w:abstractNum w:abstractNumId="2">
+  <w:abstractNum w:abstractNumId="3">
     <w:nsid w:val="2CDA5D9D"/>
     <w:multiLevelType w:val="multilevel"/>
     <w:tmpl w:val="53F67A84"/>
@@ -4048,7 +4498,7 @@
       </w:pPr>
     </w:lvl>
   </w:abstractNum>
-  <w:abstractNum w:abstractNumId="3">
+  <w:abstractNum w:abstractNumId="4">
     <w:nsid w:val="2E3D2243"/>
     <w:multiLevelType w:val="hybridMultilevel"/>
     <w:tmpl w:val="A5F8BA50"/>
@@ -4161,7 +4611,7 @@
       </w:rPr>
     </w:lvl>
   </w:abstractNum>
-  <w:abstractNum w:abstractNumId="4">
+  <w:abstractNum w:abstractNumId="5">
     <w:nsid w:val="2EBB0036"/>
     <w:multiLevelType w:val="hybridMultilevel"/>
     <w:tmpl w:val="6580553E"/>
@@ -4274,7 +4724,7 @@
       </w:rPr>
     </w:lvl>
   </w:abstractNum>
-  <w:abstractNum w:abstractNumId="5">
+  <w:abstractNum w:abstractNumId="6">
     <w:nsid w:val="41FE607A"/>
     <w:multiLevelType w:val="multilevel"/>
     <w:tmpl w:val="C5EC7098"/>
@@ -4360,7 +4810,7 @@
       </w:pPr>
     </w:lvl>
   </w:abstractNum>
-  <w:abstractNum w:abstractNumId="6">
+  <w:abstractNum w:abstractNumId="7">
     <w:nsid w:val="55C649A2"/>
     <w:multiLevelType w:val="hybridMultilevel"/>
     <w:tmpl w:val="0B26F30A"/>
@@ -4473,7 +4923,7 @@
       </w:rPr>
     </w:lvl>
   </w:abstractNum>
-  <w:abstractNum w:abstractNumId="7">
+  <w:abstractNum w:abstractNumId="8">
     <w:nsid w:val="5E8C7855"/>
     <w:multiLevelType w:val="multilevel"/>
     <w:tmpl w:val="4D64449E"/>
@@ -4578,7 +5028,7 @@
       </w:rPr>
     </w:lvl>
   </w:abstractNum>
-  <w:abstractNum w:abstractNumId="8">
+  <w:abstractNum w:abstractNumId="9">
     <w:nsid w:val="63656624"/>
     <w:multiLevelType w:val="hybridMultilevel"/>
     <w:tmpl w:val="64D84BC6"/>
@@ -4691,7 +5141,7 @@
       </w:rPr>
     </w:lvl>
   </w:abstractNum>
-  <w:abstractNum w:abstractNumId="9">
+  <w:abstractNum w:abstractNumId="10">
     <w:nsid w:val="643756DE"/>
     <w:multiLevelType w:val="hybridMultilevel"/>
     <w:tmpl w:val="93F6BA94"/>
@@ -4804,7 +5254,7 @@
       </w:rPr>
     </w:lvl>
   </w:abstractNum>
-  <w:abstractNum w:abstractNumId="10">
+  <w:abstractNum w:abstractNumId="11">
     <w:nsid w:val="76805DD8"/>
     <w:multiLevelType w:val="hybridMultilevel"/>
     <w:tmpl w:val="FAC2829A"/>
@@ -4918,46 +5368,49 @@
     </w:lvl>
   </w:abstractNum>
   <w:num w:numId="1">
+    <w:abstractNumId w:val="8"/>
+  </w:num>
+  <w:num w:numId="2">
+    <w:abstractNumId w:val="8"/>
+  </w:num>
+  <w:num w:numId="3">
+    <w:abstractNumId w:val="2"/>
+  </w:num>
+  <w:num w:numId="4">
+    <w:abstractNumId w:val="3"/>
+  </w:num>
+  <w:num w:numId="5">
+    <w:abstractNumId w:val="3"/>
+  </w:num>
+  <w:num w:numId="6">
     <w:abstractNumId w:val="7"/>
   </w:num>
-  <w:num w:numId="2">
-    <w:abstractNumId w:val="7"/>
-  </w:num>
-  <w:num w:numId="3">
-    <w:abstractNumId w:val="1"/>
-  </w:num>
-  <w:num w:numId="4">
-    <w:abstractNumId w:val="2"/>
-  </w:num>
-  <w:num w:numId="5">
-    <w:abstractNumId w:val="2"/>
-  </w:num>
-  <w:num w:numId="6">
+  <w:num w:numId="7">
     <w:abstractNumId w:val="6"/>
   </w:num>
-  <w:num w:numId="7">
+  <w:num w:numId="8">
+    <w:abstractNumId w:val="6"/>
+  </w:num>
+  <w:num w:numId="9">
     <w:abstractNumId w:val="5"/>
   </w:num>
-  <w:num w:numId="8">
-    <w:abstractNumId w:val="5"/>
-  </w:num>
-  <w:num w:numId="9">
-    <w:abstractNumId w:val="4"/>
-  </w:num>
   <w:num w:numId="10">
-    <w:abstractNumId w:val="10"/>
+    <w:abstractNumId w:val="11"/>
   </w:num>
   <w:num w:numId="11">
-    <w:abstractNumId w:val="9"/>
+    <w:abstractNumId w:val="10"/>
   </w:num>
   <w:num w:numId="12">
     <w:abstractNumId w:val="0"/>
   </w:num>
   <w:num w:numId="13">
-    <w:abstractNumId w:val="8"/>
+    <w:abstractNumId w:val="9"/>
   </w:num>
   <w:num w:numId="14">
-    <w:abstractNumId w:val="3"/>
+    <w:abstractNumId w:val="4"/>
+  </w:num>
+  <w:num w:numId="15">
+    <w:abstractNumId w:val="1"/>
   </w:num>
 </w:numbering>
 </file>
@@ -5391,6 +5844,50 @@
       <w:szCs w:val="32"/>
     </w:rPr>
   </w:style>
+  <w:style w:type="paragraph" w:styleId="Cmsor4">
+    <w:name w:val="heading 4"/>
+    <w:basedOn w:val="Norml"/>
+    <w:next w:val="Norml"/>
+    <w:link w:val="Cmsor4Char"/>
+    <w:uiPriority w:val="9"/>
+    <w:semiHidden/>
+    <w:unhideWhenUsed/>
+    <w:qFormat/>
+    <w:rsid w:val="00070C6D"/>
+    <w:pPr>
+      <w:keepNext/>
+      <w:keepLines/>
+      <w:spacing w:before="40"/>
+      <w:outlineLvl w:val="3"/>
+    </w:pPr>
+    <w:rPr>
+      <w:rFonts w:asciiTheme="majorHAnsi" w:eastAsiaTheme="majorEastAsia" w:hAnsiTheme="majorHAnsi" w:cstheme="majorBidi"/>
+      <w:i/>
+      <w:iCs/>
+      <w:color w:val="2E74B5" w:themeColor="accent1" w:themeShade="BF"/>
+    </w:rPr>
+  </w:style>
+  <w:style w:type="paragraph" w:styleId="Cmsor5">
+    <w:name w:val="heading 5"/>
+    <w:basedOn w:val="Norml"/>
+    <w:next w:val="Norml"/>
+    <w:link w:val="Cmsor5Char"/>
+    <w:uiPriority w:val="9"/>
+    <w:semiHidden/>
+    <w:unhideWhenUsed/>
+    <w:qFormat/>
+    <w:rsid w:val="00070C6D"/>
+    <w:pPr>
+      <w:keepNext/>
+      <w:keepLines/>
+      <w:spacing w:before="40"/>
+      <w:outlineLvl w:val="4"/>
+    </w:pPr>
+    <w:rPr>
+      <w:rFonts w:asciiTheme="majorHAnsi" w:eastAsiaTheme="majorEastAsia" w:hAnsiTheme="majorHAnsi" w:cstheme="majorBidi"/>
+      <w:color w:val="2E74B5" w:themeColor="accent1" w:themeShade="BF"/>
+    </w:rPr>
+  </w:style>
   <w:style w:type="character" w:default="1" w:styleId="Bekezdsalapbettpusa">
     <w:name w:val="Default Paragraph Font"/>
     <w:uiPriority w:val="1"/>
@@ -5692,6 +6189,40 @@
       <w:u w:val="single"/>
     </w:rPr>
   </w:style>
+  <w:style w:type="character" w:customStyle="1" w:styleId="Cmsor4Char">
+    <w:name w:val="Címsor 4 Char"/>
+    <w:basedOn w:val="Bekezdsalapbettpusa"/>
+    <w:link w:val="Cmsor4"/>
+    <w:uiPriority w:val="9"/>
+    <w:semiHidden/>
+    <w:rsid w:val="00070C6D"/>
+    <w:rPr>
+      <w:rFonts w:asciiTheme="majorHAnsi" w:eastAsiaTheme="majorEastAsia" w:hAnsiTheme="majorHAnsi" w:cstheme="majorBidi"/>
+      <w:i/>
+      <w:iCs/>
+      <w:color w:val="2E74B5" w:themeColor="accent1" w:themeShade="BF"/>
+      <w:spacing w:val="-2"/>
+      <w:sz w:val="24"/>
+      <w:szCs w:val="24"/>
+      <w:lang w:eastAsia="hu-HU"/>
+    </w:rPr>
+  </w:style>
+  <w:style w:type="character" w:customStyle="1" w:styleId="Cmsor5Char">
+    <w:name w:val="Címsor 5 Char"/>
+    <w:basedOn w:val="Bekezdsalapbettpusa"/>
+    <w:link w:val="Cmsor5"/>
+    <w:uiPriority w:val="9"/>
+    <w:semiHidden/>
+    <w:rsid w:val="00070C6D"/>
+    <w:rPr>
+      <w:rFonts w:asciiTheme="majorHAnsi" w:eastAsiaTheme="majorEastAsia" w:hAnsiTheme="majorHAnsi" w:cstheme="majorBidi"/>
+      <w:color w:val="2E74B5" w:themeColor="accent1" w:themeShade="BF"/>
+      <w:spacing w:val="-2"/>
+      <w:sz w:val="24"/>
+      <w:szCs w:val="24"/>
+      <w:lang w:eastAsia="hu-HU"/>
+    </w:rPr>
+  </w:style>
 </w:styles>
 </file>
 
@@ -5961,7 +6492,7 @@
 </file>
 
 <file path=customXml/itemProps1.xml><?xml version="1.0" encoding="utf-8"?>
-<ds:datastoreItem xmlns:ds="http://schemas.openxmlformats.org/officeDocument/2006/customXml" ds:itemID="{32C996A0-629F-429A-A80B-ECCE26EDE172}">
+<ds:datastoreItem xmlns:ds="http://schemas.openxmlformats.org/officeDocument/2006/customXml" ds:itemID="{8706176C-3C79-4224-B152-E40AD2FB0D0C}">
   <ds:schemaRefs>
     <ds:schemaRef ds:uri="http://schemas.openxmlformats.org/officeDocument/2006/bibliography"/>
   </ds:schemaRefs>

</xml_diff>